<commit_message>
Chart lab 2ng graph
</commit_message>
<xml_diff>
--- a/16 Charts and Graphs/lab homework/Ashok Charts and Graphs Lab.docx
+++ b/16 Charts and Graphs/lab homework/Ashok Charts and Graphs Lab.docx
@@ -87,7 +87,11 @@
         </w:drawing>
       </w:r>
     </w:p>
-    <w:p/>
+    <w:p>
+      <w:r>
+        <w:t>Preview…</w:t>
+      </w:r>
+    </w:p>
     <w:p>
       <w:r>
         <w:rPr>
@@ -138,6 +142,12 @@
             </a:graphic>
           </wp:inline>
         </w:drawing>
+      </w:r>
+    </w:p>
+    <w:p>
+      <w:r>
+        <w:lastRenderedPageBreak/>
+        <w:t>2…Sales Trend by Year / Month</w:t>
       </w:r>
     </w:p>
     <w:p/>

</xml_diff>

<commit_message>
Chart lab 4th graph
</commit_message>
<xml_diff>
--- a/16 Charts and Graphs/lab homework/Ashok Charts and Graphs Lab.docx
+++ b/16 Charts and Graphs/lab homework/Ashok Charts and Graphs Lab.docx
@@ -99,9 +99,9 @@
         </w:rPr>
         <w:drawing>
           <wp:inline distT="0" distB="0" distL="0" distR="0">
-            <wp:extent cx="5943600" cy="3083243"/>
+            <wp:extent cx="2844260" cy="2895600"/>
             <wp:effectExtent l="19050" t="0" r="0" b="0"/>
-            <wp:docPr id="13" name="Picture 13"/>
+            <wp:docPr id="34" name="Picture 34"/>
             <wp:cNvGraphicFramePr>
               <a:graphicFrameLocks xmlns:a="http://schemas.openxmlformats.org/drawingml/2006/main" noChangeAspect="1"/>
             </wp:cNvGraphicFramePr>
@@ -109,7 +109,7 @@
               <a:graphicData uri="http://schemas.openxmlformats.org/drawingml/2006/picture">
                 <pic:pic xmlns:pic="http://schemas.openxmlformats.org/drawingml/2006/picture">
                   <pic:nvPicPr>
-                    <pic:cNvPr id="0" name="Picture 13"/>
+                    <pic:cNvPr id="0" name="Picture 34"/>
                     <pic:cNvPicPr>
                       <a:picLocks noChangeAspect="1" noChangeArrowheads="1"/>
                     </pic:cNvPicPr>
@@ -124,7 +124,7 @@
                   <pic:spPr bwMode="auto">
                     <a:xfrm>
                       <a:off x="0" y="0"/>
-                      <a:ext cx="5943600" cy="3083243"/>
+                      <a:ext cx="2844260" cy="2895600"/>
                     </a:xfrm>
                     <a:prstGeom prst="rect">
                       <a:avLst/>
@@ -146,11 +146,248 @@
     </w:p>
     <w:p>
       <w:r>
+        <w:br w:type="page"/>
+      </w:r>
+    </w:p>
+    <w:p>
+      <w:r>
         <w:lastRenderedPageBreak/>
         <w:t>2…Sales Trend by Year / Month</w:t>
       </w:r>
     </w:p>
-    <w:p/>
+    <w:p>
+      <w:r>
+        <w:rPr>
+          <w:noProof/>
+        </w:rPr>
+        <w:drawing>
+          <wp:inline distT="0" distB="0" distL="0" distR="0">
+            <wp:extent cx="5943600" cy="3343275"/>
+            <wp:effectExtent l="19050" t="0" r="0" b="0"/>
+            <wp:docPr id="16" name="Picture 16"/>
+            <wp:cNvGraphicFramePr>
+              <a:graphicFrameLocks xmlns:a="http://schemas.openxmlformats.org/drawingml/2006/main" noChangeAspect="1"/>
+            </wp:cNvGraphicFramePr>
+            <a:graphic xmlns:a="http://schemas.openxmlformats.org/drawingml/2006/main">
+              <a:graphicData uri="http://schemas.openxmlformats.org/drawingml/2006/picture">
+                <pic:pic xmlns:pic="http://schemas.openxmlformats.org/drawingml/2006/picture">
+                  <pic:nvPicPr>
+                    <pic:cNvPr id="0" name="Picture 16"/>
+                    <pic:cNvPicPr>
+                      <a:picLocks noChangeAspect="1" noChangeArrowheads="1"/>
+                    </pic:cNvPicPr>
+                  </pic:nvPicPr>
+                  <pic:blipFill>
+                    <a:blip r:embed="rId6" cstate="print"/>
+                    <a:srcRect/>
+                    <a:stretch>
+                      <a:fillRect/>
+                    </a:stretch>
+                  </pic:blipFill>
+                  <pic:spPr bwMode="auto">
+                    <a:xfrm>
+                      <a:off x="0" y="0"/>
+                      <a:ext cx="5943600" cy="3343275"/>
+                    </a:xfrm>
+                    <a:prstGeom prst="rect">
+                      <a:avLst/>
+                    </a:prstGeom>
+                    <a:noFill/>
+                    <a:ln w="9525">
+                      <a:noFill/>
+                      <a:miter lim="800000"/>
+                      <a:headEnd/>
+                      <a:tailEnd/>
+                    </a:ln>
+                  </pic:spPr>
+                </pic:pic>
+              </a:graphicData>
+            </a:graphic>
+          </wp:inline>
+        </w:drawing>
+      </w:r>
+    </w:p>
+    <w:p>
+      <w:r>
+        <w:t>Preview…</w:t>
+      </w:r>
+    </w:p>
+    <w:p>
+      <w:r>
+        <w:rPr>
+          <w:noProof/>
+        </w:rPr>
+        <w:drawing>
+          <wp:inline distT="0" distB="0" distL="0" distR="0">
+            <wp:extent cx="5073650" cy="3463295"/>
+            <wp:effectExtent l="19050" t="0" r="0" b="0"/>
+            <wp:docPr id="31" name="Picture 31"/>
+            <wp:cNvGraphicFramePr>
+              <a:graphicFrameLocks xmlns:a="http://schemas.openxmlformats.org/drawingml/2006/main" noChangeAspect="1"/>
+            </wp:cNvGraphicFramePr>
+            <a:graphic xmlns:a="http://schemas.openxmlformats.org/drawingml/2006/main">
+              <a:graphicData uri="http://schemas.openxmlformats.org/drawingml/2006/picture">
+                <pic:pic xmlns:pic="http://schemas.openxmlformats.org/drawingml/2006/picture">
+                  <pic:nvPicPr>
+                    <pic:cNvPr id="0" name="Picture 31"/>
+                    <pic:cNvPicPr>
+                      <a:picLocks noChangeAspect="1" noChangeArrowheads="1"/>
+                    </pic:cNvPicPr>
+                  </pic:nvPicPr>
+                  <pic:blipFill>
+                    <a:blip r:embed="rId7" cstate="print"/>
+                    <a:srcRect/>
+                    <a:stretch>
+                      <a:fillRect/>
+                    </a:stretch>
+                  </pic:blipFill>
+                  <pic:spPr bwMode="auto">
+                    <a:xfrm>
+                      <a:off x="0" y="0"/>
+                      <a:ext cx="5073650" cy="3463295"/>
+                    </a:xfrm>
+                    <a:prstGeom prst="rect">
+                      <a:avLst/>
+                    </a:prstGeom>
+                    <a:noFill/>
+                    <a:ln w="9525">
+                      <a:noFill/>
+                      <a:miter lim="800000"/>
+                      <a:headEnd/>
+                      <a:tailEnd/>
+                    </a:ln>
+                  </pic:spPr>
+                </pic:pic>
+              </a:graphicData>
+            </a:graphic>
+          </wp:inline>
+        </w:drawing>
+      </w:r>
+      <w:r>
+        <w:br w:type="page"/>
+      </w:r>
+    </w:p>
+    <w:p>
+      <w:r>
+        <w:lastRenderedPageBreak/>
+        <w:t>3… Sales by Territory Group</w:t>
+      </w:r>
+    </w:p>
+    <w:p>
+      <w:r>
+        <w:rPr>
+          <w:noProof/>
+        </w:rPr>
+        <w:drawing>
+          <wp:inline distT="0" distB="0" distL="0" distR="0">
+            <wp:extent cx="5943600" cy="3343275"/>
+            <wp:effectExtent l="19050" t="0" r="0" b="0"/>
+            <wp:docPr id="22" name="Picture 22"/>
+            <wp:cNvGraphicFramePr>
+              <a:graphicFrameLocks xmlns:a="http://schemas.openxmlformats.org/drawingml/2006/main" noChangeAspect="1"/>
+            </wp:cNvGraphicFramePr>
+            <a:graphic xmlns:a="http://schemas.openxmlformats.org/drawingml/2006/main">
+              <a:graphicData uri="http://schemas.openxmlformats.org/drawingml/2006/picture">
+                <pic:pic xmlns:pic="http://schemas.openxmlformats.org/drawingml/2006/picture">
+                  <pic:nvPicPr>
+                    <pic:cNvPr id="0" name="Picture 22"/>
+                    <pic:cNvPicPr>
+                      <a:picLocks noChangeAspect="1" noChangeArrowheads="1"/>
+                    </pic:cNvPicPr>
+                  </pic:nvPicPr>
+                  <pic:blipFill>
+                    <a:blip r:embed="rId8" cstate="print"/>
+                    <a:srcRect/>
+                    <a:stretch>
+                      <a:fillRect/>
+                    </a:stretch>
+                  </pic:blipFill>
+                  <pic:spPr bwMode="auto">
+                    <a:xfrm>
+                      <a:off x="0" y="0"/>
+                      <a:ext cx="5943600" cy="3343275"/>
+                    </a:xfrm>
+                    <a:prstGeom prst="rect">
+                      <a:avLst/>
+                    </a:prstGeom>
+                    <a:noFill/>
+                    <a:ln w="9525">
+                      <a:noFill/>
+                      <a:miter lim="800000"/>
+                      <a:headEnd/>
+                      <a:tailEnd/>
+                    </a:ln>
+                  </pic:spPr>
+                </pic:pic>
+              </a:graphicData>
+            </a:graphic>
+          </wp:inline>
+        </w:drawing>
+      </w:r>
+    </w:p>
+    <w:p>
+      <w:r>
+        <w:t>Preview…</w:t>
+      </w:r>
+    </w:p>
+    <w:p>
+      <w:r>
+        <w:rPr>
+          <w:noProof/>
+        </w:rPr>
+        <w:drawing>
+          <wp:inline distT="0" distB="0" distL="0" distR="0">
+            <wp:extent cx="3898900" cy="3937000"/>
+            <wp:effectExtent l="19050" t="0" r="6350" b="0"/>
+            <wp:docPr id="28" name="Picture 28"/>
+            <wp:cNvGraphicFramePr>
+              <a:graphicFrameLocks xmlns:a="http://schemas.openxmlformats.org/drawingml/2006/main" noChangeAspect="1"/>
+            </wp:cNvGraphicFramePr>
+            <a:graphic xmlns:a="http://schemas.openxmlformats.org/drawingml/2006/main">
+              <a:graphicData uri="http://schemas.openxmlformats.org/drawingml/2006/picture">
+                <pic:pic xmlns:pic="http://schemas.openxmlformats.org/drawingml/2006/picture">
+                  <pic:nvPicPr>
+                    <pic:cNvPr id="0" name="Picture 28"/>
+                    <pic:cNvPicPr>
+                      <a:picLocks noChangeAspect="1" noChangeArrowheads="1"/>
+                    </pic:cNvPicPr>
+                  </pic:nvPicPr>
+                  <pic:blipFill>
+                    <a:blip r:embed="rId9" cstate="print"/>
+                    <a:srcRect/>
+                    <a:stretch>
+                      <a:fillRect/>
+                    </a:stretch>
+                  </pic:blipFill>
+                  <pic:spPr bwMode="auto">
+                    <a:xfrm>
+                      <a:off x="0" y="0"/>
+                      <a:ext cx="3900613" cy="3938729"/>
+                    </a:xfrm>
+                    <a:prstGeom prst="rect">
+                      <a:avLst/>
+                    </a:prstGeom>
+                    <a:noFill/>
+                    <a:ln w="9525">
+                      <a:noFill/>
+                      <a:miter lim="800000"/>
+                      <a:headEnd/>
+                      <a:tailEnd/>
+                    </a:ln>
+                  </pic:spPr>
+                </pic:pic>
+              </a:graphicData>
+            </a:graphic>
+          </wp:inline>
+        </w:drawing>
+      </w:r>
+    </w:p>
+    <w:p>
+      <w:r>
+        <w:lastRenderedPageBreak/>
+        <w:t>4…</w:t>
+      </w:r>
+    </w:p>
     <w:sectPr>
       <w:pgSz w:w="12240" w:h="15840"/>
       <w:pgMar w:top="1440" w:right="1440" w:bottom="1440" w:left="1440" w:header="720" w:footer="720" w:gutter="0"/>

</xml_diff>